<commit_message>
[R] remove legacy workbook/en-us folder, and add page numbers to workbook
</commit_message>
<xml_diff>
--- a/courses/reactive/resources/workbook/langs/en-us/StudentWorkbook.docx
+++ b/courses/reactive/resources/workbook/langs/en-us/StudentWorkbook.docx
@@ -69,7 +69,6 @@
           <w:szCs w:val="36"/>
         </w:rPr>
       </w:pPr>
-      <w:bookmarkStart w:id="0" w:name="_GoBack"/>
       <w:r>
         <w:rPr>
           <w:rFonts w:ascii="Century Gothic" w:hAnsi="Century Gothic"/>
@@ -128,7 +127,6 @@
           </wp:inline>
         </w:drawing>
       </w:r>
-      <w:bookmarkEnd w:id="0"/>
     </w:p>
     <w:p>
       <w:pPr>
@@ -3894,7 +3892,7 @@
                     </wp:anchor>
                   </w:drawing>
                 </mc:Choice>
-                <mc:Fallback xmlns:mv="urn:schemas-microsoft-com:mac:vml" xmlns:mo="http://schemas.microsoft.com/office/mac/office/2008/main">
+                <mc:Fallback xmlns:mo="http://schemas.microsoft.com/office/mac/office/2008/main" xmlns:mv="urn:schemas-microsoft-com:mac:vml">
                   <w:pict>
                     <v:shapetype w14:anchorId="0372713A" id="_x0000_t23" coordsize="21600,21600" o:spt="23" adj="5400" path="m0,10800qy10800,,21600,10800,10800,21600,,10800xm@0,10800qy10800@2@1,10800,10800@0@0,10800xe">
                       <v:formulas>
@@ -3982,7 +3980,7 @@
                     </wp:anchor>
                   </w:drawing>
                 </mc:Choice>
-                <mc:Fallback xmlns:mv="urn:schemas-microsoft-com:mac:vml" xmlns:mo="http://schemas.microsoft.com/office/mac/office/2008/main">
+                <mc:Fallback xmlns:mo="http://schemas.microsoft.com/office/mac/office/2008/main" xmlns:mv="urn:schemas-microsoft-com:mac:vml">
                   <w:pict>
                     <v:shape w14:anchorId="10FCBC24" id="Donut 11" o:spid="_x0000_s1026" type="#_x0000_t23" style="position:absolute;margin-left:283.65pt;margin-top:16.45pt;width:28.7pt;height:30.25pt;z-index:251720704;visibility:visible;mso-wrap-style:square;mso-width-percent:0;mso-height-percent:0;mso-wrap-distance-left:9pt;mso-wrap-distance-top:0;mso-wrap-distance-right:9pt;mso-wrap-distance-bottom:0;mso-position-horizontal:absolute;mso-position-horizontal-relative:text;mso-position-vertical:absolute;mso-position-vertical-relative:text;mso-width-percent:0;mso-height-percent:0;mso-width-relative:margin;mso-height-relative:margin;v-text-anchor:middle" o:gfxdata="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" adj="0" filled="f" strokecolor="#5b9bd5" strokeweight="1.5pt">
                       <v:path arrowok="t"/>
@@ -4607,7 +4605,7 @@
                     </wp:anchor>
                   </w:drawing>
                 </mc:Choice>
-                <mc:Fallback xmlns:mv="urn:schemas-microsoft-com:mac:vml" xmlns:mo="http://schemas.microsoft.com/office/mac/office/2008/main">
+                <mc:Fallback xmlns:mo="http://schemas.microsoft.com/office/mac/office/2008/main" xmlns:mv="urn:schemas-microsoft-com:mac:vml">
                   <w:pict>
                     <v:shape w14:anchorId="3D2D428E" id="Donut 10" o:spid="_x0000_s1026" type="#_x0000_t23" style="position:absolute;margin-left:134.3pt;margin-top:2.95pt;width:28.7pt;height:30.25pt;z-index:251718656;visibility:visible;mso-wrap-style:square;mso-width-percent:0;mso-height-percent:0;mso-wrap-distance-left:9pt;mso-wrap-distance-top:0;mso-wrap-distance-right:9pt;mso-wrap-distance-bottom:0;mso-position-horizontal:absolute;mso-position-horizontal-relative:text;mso-position-vertical:absolute;mso-position-vertical-relative:text;mso-width-percent:0;mso-height-percent:0;mso-width-relative:margin;mso-height-relative:margin;v-text-anchor:middle" o:gfxdata="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" adj="0" filled="f" strokecolor="#5b9bd5" strokeweight="1.5pt">
                       <v:path arrowok="t"/>
@@ -4683,7 +4681,7 @@
                     </wp:anchor>
                   </w:drawing>
                 </mc:Choice>
-                <mc:Fallback xmlns:mv="urn:schemas-microsoft-com:mac:vml" xmlns:mo="http://schemas.microsoft.com/office/mac/office/2008/main">
+                <mc:Fallback xmlns:mo="http://schemas.microsoft.com/office/mac/office/2008/main" xmlns:mv="urn:schemas-microsoft-com:mac:vml">
                   <w:pict>
                     <v:shape w14:anchorId="7EA6DDF3" id="Donut 12" o:spid="_x0000_s1026" type="#_x0000_t23" style="position:absolute;margin-left:284.25pt;margin-top:.2pt;width:28.7pt;height:30.25pt;z-index:251722752;visibility:visible;mso-wrap-style:square;mso-width-percent:0;mso-height-percent:0;mso-wrap-distance-left:9pt;mso-wrap-distance-top:0;mso-wrap-distance-right:9pt;mso-wrap-distance-bottom:0;mso-position-horizontal:absolute;mso-position-horizontal-relative:text;mso-position-vertical:absolute;mso-position-vertical-relative:text;mso-width-percent:0;mso-height-percent:0;mso-width-relative:margin;mso-height-relative:margin;v-text-anchor:middle" o:gfxdata="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" adj="0" filled="f" strokecolor="#5b9bd5" strokeweight="1.5pt">
                       <v:path arrowok="t"/>
@@ -37902,14 +37900,14 @@
                         </a:ln>
                         <a:extLst>
                           <a:ext uri="{909E8E84-426E-40dd-AFC4-6F175D3DCCD1}">
-                            <a14:hiddenFill xmlns:a14="http://schemas.microsoft.com/office/drawing/2010/main" xmlns:w="http://schemas.openxmlformats.org/wordprocessingml/2006/main" xmlns:w10="urn:schemas-microsoft-com:office:word" xmlns:v="urn:schemas-microsoft-com:vml" xmlns:o="urn:schemas-microsoft-com:office:office" xmlns="" xmlns:mv="urn:schemas-microsoft-com:mac:vml" xmlns:mo="http://schemas.microsoft.com/office/mac/office/2008/main">
+                            <a14:hiddenFill xmlns:mo="http://schemas.microsoft.com/office/mac/office/2008/main" xmlns:mv="urn:schemas-microsoft-com:mac:vml" xmlns="" xmlns:o="urn:schemas-microsoft-com:office:office" xmlns:v="urn:schemas-microsoft-com:vml" xmlns:w10="urn:schemas-microsoft-com:office:word" xmlns:w="http://schemas.openxmlformats.org/wordprocessingml/2006/main" xmlns:a14="http://schemas.microsoft.com/office/drawing/2010/main">
                               <a:solidFill>
                                 <a:srgbClr val="FFFFFF"/>
                               </a:solidFill>
                             </a14:hiddenFill>
                           </a:ext>
                           <a:ext uri="{91240B29-F687-4f45-9708-019B960494DF}">
-                            <a14:hiddenLine xmlns:a14="http://schemas.microsoft.com/office/drawing/2010/main" xmlns:w="http://schemas.openxmlformats.org/wordprocessingml/2006/main" xmlns:w10="urn:schemas-microsoft-com:office:word" xmlns:v="urn:schemas-microsoft-com:vml" xmlns:o="urn:schemas-microsoft-com:office:office" xmlns="" xmlns:mv="urn:schemas-microsoft-com:mac:vml" xmlns:mo="http://schemas.microsoft.com/office/mac/office/2008/main" w="9525">
+                            <a14:hiddenLine xmlns:mo="http://schemas.microsoft.com/office/mac/office/2008/main" xmlns:mv="urn:schemas-microsoft-com:mac:vml" xmlns="" xmlns:o="urn:schemas-microsoft-com:office:office" xmlns:v="urn:schemas-microsoft-com:vml" xmlns:w10="urn:schemas-microsoft-com:office:word" xmlns:w="http://schemas.openxmlformats.org/wordprocessingml/2006/main" xmlns:a14="http://schemas.microsoft.com/office/drawing/2010/main" w="9525">
                               <a:solidFill>
                                 <a:srgbClr val="000000"/>
                               </a:solidFill>
@@ -38041,7 +38039,7 @@
                         <a:effectLst/>
                         <a:extLst>
                           <a:ext uri="{909E8E84-426E-40dd-AFC4-6F175D3DCCD1}">
-                            <a14:hiddenFill xmlns:a14="http://schemas.microsoft.com/office/drawing/2010/main" xmlns:w="http://schemas.openxmlformats.org/wordprocessingml/2006/main" xmlns:w10="urn:schemas-microsoft-com:office:word" xmlns:v="urn:schemas-microsoft-com:vml" xmlns:o="urn:schemas-microsoft-com:office:office" xmlns="" xmlns:mv="urn:schemas-microsoft-com:mac:vml" xmlns:mo="http://schemas.microsoft.com/office/mac/office/2008/main">
+                            <a14:hiddenFill xmlns:mo="http://schemas.microsoft.com/office/mac/office/2008/main" xmlns:mv="urn:schemas-microsoft-com:mac:vml" xmlns="" xmlns:o="urn:schemas-microsoft-com:office:office" xmlns:v="urn:schemas-microsoft-com:vml" xmlns:w10="urn:schemas-microsoft-com:office:word" xmlns:w="http://schemas.openxmlformats.org/wordprocessingml/2006/main" xmlns:a14="http://schemas.microsoft.com/office/drawing/2010/main">
                               <a:gradFill rotWithShape="1">
                                 <a:gsLst>
                                   <a:gs pos="0">
@@ -38056,7 +38054,7 @@
                             </a14:hiddenFill>
                           </a:ext>
                           <a:ext uri="{AF507438-7753-43e0-B8FC-AC1667EBCBE1}">
-                            <a14:hiddenEffects xmlns:a14="http://schemas.microsoft.com/office/drawing/2010/main" xmlns:w="http://schemas.openxmlformats.org/wordprocessingml/2006/main" xmlns:w10="urn:schemas-microsoft-com:office:word" xmlns:v="urn:schemas-microsoft-com:vml" xmlns:o="urn:schemas-microsoft-com:office:office" xmlns="" xmlns:mv="urn:schemas-microsoft-com:mac:vml" xmlns:mo="http://schemas.microsoft.com/office/mac/office/2008/main">
+                            <a14:hiddenEffects xmlns:mo="http://schemas.microsoft.com/office/mac/office/2008/main" xmlns:mv="urn:schemas-microsoft-com:mac:vml" xmlns="" xmlns:o="urn:schemas-microsoft-com:office:office" xmlns:v="urn:schemas-microsoft-com:vml" xmlns:w10="urn:schemas-microsoft-com:office:word" xmlns:w="http://schemas.openxmlformats.org/wordprocessingml/2006/main" xmlns:a14="http://schemas.microsoft.com/office/drawing/2010/main">
                               <a:effectLst>
                                 <a:outerShdw blurRad="40000" dist="23000" dir="5400000" rotWithShape="0">
                                   <a:srgbClr val="000000">
@@ -38083,7 +38081,7 @@
               </wp:anchor>
             </w:drawing>
           </mc:Choice>
-          <mc:Fallback xmlns:mv="urn:schemas-microsoft-com:mac:vml" xmlns:mo="http://schemas.microsoft.com/office/mac/office/2008/main">
+          <mc:Fallback xmlns:mo="http://schemas.microsoft.com/office/mac/office/2008/main" xmlns:mv="urn:schemas-microsoft-com:mac:vml">
             <w:pict>
               <v:oval id="Oval 1" o:spid="_x0000_s1026" style="position:absolute;margin-left:69.85pt;margin-top:6.15pt;width:120.7pt;height:118.65pt;z-index:251698176;visibility:visible;mso-wrap-style:square;mso-width-percent:0;mso-height-percent:0;mso-wrap-distance-left:9pt;mso-wrap-distance-top:0;mso-wrap-distance-right:9pt;mso-wrap-distance-bottom:0;mso-position-horizontal:absolute;mso-position-horizontal-relative:text;mso-position-vertical:absolute;mso-position-vertical-relative:text;mso-width-percent:0;mso-height-percent:0;mso-width-relative:page;mso-height-relative:page;v-text-anchor:middle" o:gfxdata="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" filled="f" fillcolor="#9bc1ff">
                 <v:fill color2="#3f80cd" rotate="t" focus="100%" type="gradient">
@@ -38148,14 +38146,14 @@
                         </a:ln>
                         <a:extLst>
                           <a:ext uri="{909E8E84-426E-40dd-AFC4-6F175D3DCCD1}">
-                            <a14:hiddenFill xmlns:a14="http://schemas.microsoft.com/office/drawing/2010/main" xmlns:w="http://schemas.openxmlformats.org/wordprocessingml/2006/main" xmlns:w10="urn:schemas-microsoft-com:office:word" xmlns:v="urn:schemas-microsoft-com:vml" xmlns:o="urn:schemas-microsoft-com:office:office" xmlns="" xmlns:mv="urn:schemas-microsoft-com:mac:vml" xmlns:mo="http://schemas.microsoft.com/office/mac/office/2008/main">
+                            <a14:hiddenFill xmlns:mo="http://schemas.microsoft.com/office/mac/office/2008/main" xmlns:mv="urn:schemas-microsoft-com:mac:vml" xmlns="" xmlns:o="urn:schemas-microsoft-com:office:office" xmlns:v="urn:schemas-microsoft-com:vml" xmlns:w10="urn:schemas-microsoft-com:office:word" xmlns:w="http://schemas.openxmlformats.org/wordprocessingml/2006/main" xmlns:a14="http://schemas.microsoft.com/office/drawing/2010/main">
                               <a:solidFill>
                                 <a:srgbClr val="FFFFFF"/>
                               </a:solidFill>
                             </a14:hiddenFill>
                           </a:ext>
                           <a:ext uri="{91240B29-F687-4f45-9708-019B960494DF}">
-                            <a14:hiddenLine xmlns:a14="http://schemas.microsoft.com/office/drawing/2010/main" xmlns:w="http://schemas.openxmlformats.org/wordprocessingml/2006/main" xmlns:w10="urn:schemas-microsoft-com:office:word" xmlns:v="urn:schemas-microsoft-com:vml" xmlns:o="urn:schemas-microsoft-com:office:office" xmlns="" xmlns:mv="urn:schemas-microsoft-com:mac:vml" xmlns:mo="http://schemas.microsoft.com/office/mac/office/2008/main" w="9525">
+                            <a14:hiddenLine xmlns:mo="http://schemas.microsoft.com/office/mac/office/2008/main" xmlns:mv="urn:schemas-microsoft-com:mac:vml" xmlns="" xmlns:o="urn:schemas-microsoft-com:office:office" xmlns:v="urn:schemas-microsoft-com:vml" xmlns:w10="urn:schemas-microsoft-com:office:word" xmlns:w="http://schemas.openxmlformats.org/wordprocessingml/2006/main" xmlns:a14="http://schemas.microsoft.com/office/drawing/2010/main" w="9525">
                               <a:solidFill>
                                 <a:srgbClr val="000000"/>
                               </a:solidFill>
@@ -38294,7 +38292,7 @@
                         <a:effectLst/>
                         <a:extLst>
                           <a:ext uri="{909E8E84-426E-40dd-AFC4-6F175D3DCCD1}">
-                            <a14:hiddenFill xmlns:a14="http://schemas.microsoft.com/office/drawing/2010/main" xmlns:w="http://schemas.openxmlformats.org/wordprocessingml/2006/main" xmlns:w10="urn:schemas-microsoft-com:office:word" xmlns:v="urn:schemas-microsoft-com:vml" xmlns:o="urn:schemas-microsoft-com:office:office" xmlns="" xmlns:mv="urn:schemas-microsoft-com:mac:vml" xmlns:mo="http://schemas.microsoft.com/office/mac/office/2008/main">
+                            <a14:hiddenFill xmlns:mo="http://schemas.microsoft.com/office/mac/office/2008/main" xmlns:mv="urn:schemas-microsoft-com:mac:vml" xmlns="" xmlns:o="urn:schemas-microsoft-com:office:office" xmlns:v="urn:schemas-microsoft-com:vml" xmlns:w10="urn:schemas-microsoft-com:office:word" xmlns:w="http://schemas.openxmlformats.org/wordprocessingml/2006/main" xmlns:a14="http://schemas.microsoft.com/office/drawing/2010/main">
                               <a:gradFill rotWithShape="1">
                                 <a:gsLst>
                                   <a:gs pos="0">
@@ -38309,7 +38307,7 @@
                             </a14:hiddenFill>
                           </a:ext>
                           <a:ext uri="{AF507438-7753-43e0-B8FC-AC1667EBCBE1}">
-                            <a14:hiddenEffects xmlns:a14="http://schemas.microsoft.com/office/drawing/2010/main" xmlns:w="http://schemas.openxmlformats.org/wordprocessingml/2006/main" xmlns:w10="urn:schemas-microsoft-com:office:word" xmlns:v="urn:schemas-microsoft-com:vml" xmlns:o="urn:schemas-microsoft-com:office:office" xmlns="" xmlns:mv="urn:schemas-microsoft-com:mac:vml" xmlns:mo="http://schemas.microsoft.com/office/mac/office/2008/main">
+                            <a14:hiddenEffects xmlns:mo="http://schemas.microsoft.com/office/mac/office/2008/main" xmlns:mv="urn:schemas-microsoft-com:mac:vml" xmlns="" xmlns:o="urn:schemas-microsoft-com:office:office" xmlns:v="urn:schemas-microsoft-com:vml" xmlns:w10="urn:schemas-microsoft-com:office:word" xmlns:w="http://schemas.openxmlformats.org/wordprocessingml/2006/main" xmlns:a14="http://schemas.microsoft.com/office/drawing/2010/main">
                               <a:effectLst>
                                 <a:outerShdw blurRad="40000" dist="23000" dir="5400000" rotWithShape="0">
                                   <a:srgbClr val="000000">
@@ -38336,7 +38334,7 @@
               </wp:anchor>
             </w:drawing>
           </mc:Choice>
-          <mc:Fallback xmlns:mv="urn:schemas-microsoft-com:mac:vml" xmlns:mo="http://schemas.microsoft.com/office/mac/office/2008/main">
+          <mc:Fallback xmlns:mo="http://schemas.microsoft.com/office/mac/office/2008/main" xmlns:mv="urn:schemas-microsoft-com:mac:vml">
             <w:pict>
               <v:oval w14:anchorId="7A9002A2" id="Oval 1" o:spid="_x0000_s1026" style="position:absolute;margin-left:86.7pt;margin-top:10.25pt;width:87.65pt;height:87.85pt;z-index:251699200;visibility:visible;mso-wrap-style:square;mso-width-percent:0;mso-height-percent:0;mso-wrap-distance-left:9pt;mso-wrap-distance-top:0;mso-wrap-distance-right:9pt;mso-wrap-distance-bottom:0;mso-position-horizontal:absolute;mso-position-horizontal-relative:text;mso-position-vertical:absolute;mso-position-vertical-relative:text;mso-width-percent:0;mso-height-percent:0;mso-width-relative:page;mso-height-relative:page;v-text-anchor:middle" o:gfxdata="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" filled="f">
                 <w10:wrap type="through"/>
@@ -38393,12 +38391,12 @@
                         <a:effectLst/>
                         <a:extLst>
                           <a:ext uri="{909E8E84-426E-40dd-AFC4-6F175D3DCCD1}">
-                            <a14:hiddenFill xmlns:a14="http://schemas.microsoft.com/office/drawing/2010/main" xmlns:w="http://schemas.openxmlformats.org/wordprocessingml/2006/main" xmlns:w10="urn:schemas-microsoft-com:office:word" xmlns:v="urn:schemas-microsoft-com:vml" xmlns:o="urn:schemas-microsoft-com:office:office" xmlns="" xmlns:mv="urn:schemas-microsoft-com:mac:vml" xmlns:mo="http://schemas.microsoft.com/office/mac/office/2008/main">
+                            <a14:hiddenFill xmlns:mo="http://schemas.microsoft.com/office/mac/office/2008/main" xmlns:mv="urn:schemas-microsoft-com:mac:vml" xmlns="" xmlns:o="urn:schemas-microsoft-com:office:office" xmlns:v="urn:schemas-microsoft-com:vml" xmlns:w10="urn:schemas-microsoft-com:office:word" xmlns:w="http://schemas.openxmlformats.org/wordprocessingml/2006/main" xmlns:a14="http://schemas.microsoft.com/office/drawing/2010/main">
                               <a:noFill/>
                             </a14:hiddenFill>
                           </a:ext>
                           <a:ext uri="{AF507438-7753-43e0-B8FC-AC1667EBCBE1}">
-                            <a14:hiddenEffects xmlns:a14="http://schemas.microsoft.com/office/drawing/2010/main" xmlns:w="http://schemas.openxmlformats.org/wordprocessingml/2006/main" xmlns:w10="urn:schemas-microsoft-com:office:word" xmlns:v="urn:schemas-microsoft-com:vml" xmlns:o="urn:schemas-microsoft-com:office:office" xmlns="" xmlns:mv="urn:schemas-microsoft-com:mac:vml" xmlns:mo="http://schemas.microsoft.com/office/mac/office/2008/main">
+                            <a14:hiddenEffects xmlns:mo="http://schemas.microsoft.com/office/mac/office/2008/main" xmlns:mv="urn:schemas-microsoft-com:mac:vml" xmlns="" xmlns:o="urn:schemas-microsoft-com:office:office" xmlns:v="urn:schemas-microsoft-com:vml" xmlns:w10="urn:schemas-microsoft-com:office:word" xmlns:w="http://schemas.openxmlformats.org/wordprocessingml/2006/main" xmlns:a14="http://schemas.microsoft.com/office/drawing/2010/main">
                               <a:effectLst>
                                 <a:outerShdw blurRad="40000" dist="20000" dir="5400000" rotWithShape="0">
                                   <a:srgbClr val="000000">
@@ -38423,7 +38421,7 @@
               </wp:anchor>
             </w:drawing>
           </mc:Choice>
-          <mc:Fallback xmlns:mv="urn:schemas-microsoft-com:mac:vml" xmlns:mo="http://schemas.microsoft.com/office/mac/office/2008/main">
+          <mc:Fallback xmlns:mo="http://schemas.microsoft.com/office/mac/office/2008/main" xmlns:mv="urn:schemas-microsoft-com:mac:vml">
             <w:pict>
               <v:line id="Straight Connector 1" o:spid="_x0000_s1026" style="position:absolute;z-index:251702272;visibility:visible;mso-wrap-style:square;mso-width-percent:0;mso-height-percent:0;mso-wrap-distance-left:9pt;mso-wrap-distance-top:0;mso-wrap-distance-right:9pt;mso-wrap-distance-bottom:0;mso-position-horizontal:absolute;mso-position-horizontal-relative:text;mso-position-vertical:absolute;mso-position-vertical-relative:text;mso-width-percent:0;mso-height-percent:0;mso-width-relative:page;mso-height-relative:page" from="81.75pt,7.35pt" to="179.25pt,7.35pt" o:gfxdata="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" strokeweight="2pt">
                 <v:shadow opacity="24903f" mv:blur="40000f" origin=",.5" offset="0,20000emu"/>
@@ -38500,12 +38498,12 @@
                         <a:effectLst/>
                         <a:extLst>
                           <a:ext uri="{909E8E84-426E-40dd-AFC4-6F175D3DCCD1}">
-                            <a14:hiddenFill xmlns:a14="http://schemas.microsoft.com/office/drawing/2010/main" xmlns:w="http://schemas.openxmlformats.org/wordprocessingml/2006/main" xmlns:w10="urn:schemas-microsoft-com:office:word" xmlns:v="urn:schemas-microsoft-com:vml" xmlns:o="urn:schemas-microsoft-com:office:office" xmlns="" xmlns:mv="urn:schemas-microsoft-com:mac:vml" xmlns:mo="http://schemas.microsoft.com/office/mac/office/2008/main">
+                            <a14:hiddenFill xmlns:mo="http://schemas.microsoft.com/office/mac/office/2008/main" xmlns:mv="urn:schemas-microsoft-com:mac:vml" xmlns="" xmlns:o="urn:schemas-microsoft-com:office:office" xmlns:v="urn:schemas-microsoft-com:vml" xmlns:w10="urn:schemas-microsoft-com:office:word" xmlns:w="http://schemas.openxmlformats.org/wordprocessingml/2006/main" xmlns:a14="http://schemas.microsoft.com/office/drawing/2010/main">
                               <a:noFill/>
                             </a14:hiddenFill>
                           </a:ext>
                           <a:ext uri="{AF507438-7753-43e0-B8FC-AC1667EBCBE1}">
-                            <a14:hiddenEffects xmlns:a14="http://schemas.microsoft.com/office/drawing/2010/main" xmlns:w="http://schemas.openxmlformats.org/wordprocessingml/2006/main" xmlns:w10="urn:schemas-microsoft-com:office:word" xmlns:v="urn:schemas-microsoft-com:vml" xmlns:o="urn:schemas-microsoft-com:office:office" xmlns="" xmlns:mv="urn:schemas-microsoft-com:mac:vml" xmlns:mo="http://schemas.microsoft.com/office/mac/office/2008/main">
+                            <a14:hiddenEffects xmlns:mo="http://schemas.microsoft.com/office/mac/office/2008/main" xmlns:mv="urn:schemas-microsoft-com:mac:vml" xmlns="" xmlns:o="urn:schemas-microsoft-com:office:office" xmlns:v="urn:schemas-microsoft-com:vml" xmlns:w10="urn:schemas-microsoft-com:office:word" xmlns:w="http://schemas.openxmlformats.org/wordprocessingml/2006/main" xmlns:a14="http://schemas.microsoft.com/office/drawing/2010/main">
                               <a:effectLst>
                                 <a:outerShdw blurRad="40000" dist="20000" dir="5400000" rotWithShape="0">
                                   <a:srgbClr val="000000">
@@ -38530,7 +38528,7 @@
               </wp:anchor>
             </w:drawing>
           </mc:Choice>
-          <mc:Fallback xmlns:mv="urn:schemas-microsoft-com:mac:vml" xmlns:mo="http://schemas.microsoft.com/office/mac/office/2008/main">
+          <mc:Fallback xmlns:mo="http://schemas.microsoft.com/office/mac/office/2008/main" xmlns:mv="urn:schemas-microsoft-com:mac:vml">
             <w:pict>
               <v:line id="Straight Connector 1" o:spid="_x0000_s1026" style="position:absolute;flip:y;z-index:251703296;visibility:visible;mso-wrap-style:square;mso-width-percent:0;mso-height-percent:0;mso-wrap-distance-left:9pt;mso-wrap-distance-top:0;mso-wrap-distance-right:9pt;mso-wrap-distance-bottom:0;mso-position-horizontal:absolute;mso-position-horizontal-relative:text;mso-position-vertical:absolute;mso-position-vertical-relative:text;mso-width-percent:0;mso-height-percent:0;mso-width-relative:page;mso-height-relative:page" from="92.55pt,7.3pt" to="165.65pt,7.85pt" o:gfxdata="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" strokeweight="2pt">
                 <v:shadow opacity="24903f" mv:blur="40000f" origin=",.5" offset="0,20000emu"/>
@@ -38590,14 +38588,14 @@
                         </a:ln>
                         <a:extLst>
                           <a:ext uri="{909E8E84-426E-40dd-AFC4-6F175D3DCCD1}">
-                            <a14:hiddenFill xmlns:a14="http://schemas.microsoft.com/office/drawing/2010/main" xmlns:w="http://schemas.openxmlformats.org/wordprocessingml/2006/main" xmlns:w10="urn:schemas-microsoft-com:office:word" xmlns:v="urn:schemas-microsoft-com:vml" xmlns:o="urn:schemas-microsoft-com:office:office" xmlns="" xmlns:mv="urn:schemas-microsoft-com:mac:vml" xmlns:mo="http://schemas.microsoft.com/office/mac/office/2008/main">
+                            <a14:hiddenFill xmlns:mo="http://schemas.microsoft.com/office/mac/office/2008/main" xmlns:mv="urn:schemas-microsoft-com:mac:vml" xmlns="" xmlns:o="urn:schemas-microsoft-com:office:office" xmlns:v="urn:schemas-microsoft-com:vml" xmlns:w10="urn:schemas-microsoft-com:office:word" xmlns:w="http://schemas.openxmlformats.org/wordprocessingml/2006/main" xmlns:a14="http://schemas.microsoft.com/office/drawing/2010/main">
                               <a:solidFill>
                                 <a:srgbClr val="FFFFFF"/>
                               </a:solidFill>
                             </a14:hiddenFill>
                           </a:ext>
                           <a:ext uri="{91240B29-F687-4f45-9708-019B960494DF}">
-                            <a14:hiddenLine xmlns:a14="http://schemas.microsoft.com/office/drawing/2010/main" xmlns:w="http://schemas.openxmlformats.org/wordprocessingml/2006/main" xmlns:w10="urn:schemas-microsoft-com:office:word" xmlns:v="urn:schemas-microsoft-com:vml" xmlns:o="urn:schemas-microsoft-com:office:office" xmlns="" xmlns:mv="urn:schemas-microsoft-com:mac:vml" xmlns:mo="http://schemas.microsoft.com/office/mac/office/2008/main" w="9525">
+                            <a14:hiddenLine xmlns:mo="http://schemas.microsoft.com/office/mac/office/2008/main" xmlns:mv="urn:schemas-microsoft-com:mac:vml" xmlns="" xmlns:o="urn:schemas-microsoft-com:office:office" xmlns:v="urn:schemas-microsoft-com:vml" xmlns:w10="urn:schemas-microsoft-com:office:word" xmlns:w="http://schemas.openxmlformats.org/wordprocessingml/2006/main" xmlns:a14="http://schemas.microsoft.com/office/drawing/2010/main" w="9525">
                               <a:solidFill>
                                 <a:srgbClr val="000000"/>
                               </a:solidFill>
@@ -52333,7 +52331,7 @@
   <w:p>
     <w:pPr>
       <w:pStyle w:val="Footer"/>
-      <w:framePr w:wrap="around" w:vAnchor="text" w:hAnchor="margin" w:xAlign="center" w:y="1"/>
+      <w:framePr w:wrap="none" w:vAnchor="text" w:hAnchor="margin" w:xAlign="center" w:y="1"/>
       <w:rPr>
         <w:rStyle w:val="PageNumber"/>
       </w:rPr>
@@ -52389,6 +52387,60 @@
 
 <file path=word/footer4.xml><?xml version="1.0" encoding="utf-8"?>
 <w:ftr xmlns:wpc="http://schemas.microsoft.com/office/word/2010/wordprocessingCanvas" xmlns:cx="http://schemas.microsoft.com/office/drawing/2014/chartex" xmlns:cx1="http://schemas.microsoft.com/office/drawing/2015/9/8/chartex" xmlns:cx2="http://schemas.microsoft.com/office/drawing/2015/10/21/chartex" xmlns:cx3="http://schemas.microsoft.com/office/drawing/2016/5/9/chartex" xmlns:cx4="http://schemas.microsoft.com/office/drawing/2016/5/10/chartex" xmlns:cx5="http://schemas.microsoft.com/office/drawing/2016/5/11/chartex" xmlns:cx6="http://schemas.microsoft.com/office/drawing/2016/5/12/chartex" xmlns:cx7="http://schemas.microsoft.com/office/drawing/2016/5/13/chartex" xmlns:cx8="http://schemas.microsoft.com/office/drawing/2016/5/14/chartex" xmlns:mc="http://schemas.openxmlformats.org/markup-compatibility/2006" xmlns:aink="http://schemas.microsoft.com/office/drawing/2016/ink" xmlns:am3d="http://schemas.microsoft.com/office/drawing/2017/model3d" xmlns:o="urn:schemas-microsoft-com:office:office" xmlns:r="http://schemas.openxmlformats.org/officeDocument/2006/relationships" xmlns:m="http://schemas.openxmlformats.org/officeDocument/2006/math" xmlns:v="urn:schemas-microsoft-com:vml" xmlns:wp14="http://schemas.microsoft.com/office/word/2010/wordprocessingDrawing" xmlns:wp="http://schemas.openxmlformats.org/drawingml/2006/wordprocessingDrawing" xmlns:w10="urn:schemas-microsoft-com:office:word" xmlns:w="http://schemas.openxmlformats.org/wordprocessingml/2006/main" xmlns:w14="http://schemas.microsoft.com/office/word/2010/wordml" xmlns:w15="http://schemas.microsoft.com/office/word/2012/wordml" xmlns:w16cid="http://schemas.microsoft.com/office/word/2016/wordml/cid" xmlns:w16se="http://schemas.microsoft.com/office/word/2015/wordml/symex" xmlns:wpg="http://schemas.microsoft.com/office/word/2010/wordprocessingGroup" xmlns:wpi="http://schemas.microsoft.com/office/word/2010/wordprocessingInk" xmlns:wne="http://schemas.microsoft.com/office/word/2006/wordml" xmlns:wps="http://schemas.microsoft.com/office/word/2010/wordprocessingShape" mc:Ignorable="w14 w15 w16se w16cid wp14">
+  <w:sdt>
+    <w:sdtPr>
+      <w:rPr>
+        <w:rStyle w:val="PageNumber"/>
+      </w:rPr>
+      <w:id w:val="-1714886805"/>
+      <w:docPartObj>
+        <w:docPartGallery w:val="Page Numbers (Bottom of Page)"/>
+        <w:docPartUnique/>
+      </w:docPartObj>
+    </w:sdtPr>
+    <w:sdtContent>
+      <w:p>
+        <w:pPr>
+          <w:pStyle w:val="Footer"/>
+          <w:framePr w:wrap="none" w:vAnchor="text" w:hAnchor="margin" w:xAlign="center" w:y="1"/>
+          <w:rPr>
+            <w:rStyle w:val="PageNumber"/>
+          </w:rPr>
+        </w:pPr>
+        <w:r>
+          <w:rPr>
+            <w:rStyle w:val="PageNumber"/>
+          </w:rPr>
+          <w:fldChar w:fldCharType="begin"/>
+        </w:r>
+        <w:r>
+          <w:rPr>
+            <w:rStyle w:val="PageNumber"/>
+          </w:rPr>
+          <w:instrText xml:space="preserve"> PAGE </w:instrText>
+        </w:r>
+        <w:r>
+          <w:rPr>
+            <w:rStyle w:val="PageNumber"/>
+          </w:rPr>
+          <w:fldChar w:fldCharType="separate"/>
+        </w:r>
+        <w:r>
+          <w:rPr>
+            <w:rStyle w:val="PageNumber"/>
+            <w:noProof/>
+          </w:rPr>
+          <w:t>2</w:t>
+        </w:r>
+        <w:r>
+          <w:rPr>
+            <w:rStyle w:val="PageNumber"/>
+          </w:rPr>
+          <w:fldChar w:fldCharType="end"/>
+        </w:r>
+      </w:p>
+    </w:sdtContent>
+  </w:sdt>
   <w:p>
     <w:pPr>
       <w:pStyle w:val="Footer"/>
@@ -52405,6 +52457,8 @@
     <w:pPr>
       <w:pStyle w:val="Footer"/>
     </w:pPr>
+    <w:bookmarkStart w:id="0" w:name="_GoBack"/>
+    <w:bookmarkEnd w:id="0"/>
   </w:p>
 </w:ftr>
 </file>
@@ -54211,7 +54265,7 @@
 </file>
 
 <file path=customXml/itemProps1.xml><?xml version="1.0" encoding="utf-8"?>
-<ds:datastoreItem xmlns:ds="http://schemas.openxmlformats.org/officeDocument/2006/customXml" ds:itemID="{9F815981-1119-1A40-8539-09CBB1E2D7A7}">
+<ds:datastoreItem xmlns:ds="http://schemas.openxmlformats.org/officeDocument/2006/customXml" ds:itemID="{953E51D4-576C-6146-BE08-13BCF9429156}">
   <ds:schemaRefs>
     <ds:schemaRef ds:uri="http://schemas.openxmlformats.org/officeDocument/2006/bibliography"/>
   </ds:schemaRefs>

</xml_diff>